<commit_message>
Update Acceleration and velocity result.
</commit_message>
<xml_diff>
--- a/doc/IssiueList.docx
+++ b/doc/IssiueList.docx
@@ -20,15 +20,12 @@
         </w:rPr>
         <w:t>网格更新后，程序修改在</w:t>
       </w:r>
-      <w:proofErr w:type="spellStart"/>
-      <w:r>
-        <w:rPr>
-          <w:rFonts w:hint="eastAsia"/>
+      <w:r>
+        <w:rPr>
           <w:strike/>
         </w:rPr>
         <w:t>afem</w:t>
       </w:r>
-      <w:proofErr w:type="spellEnd"/>
       <w:r>
         <w:rPr>
           <w:rFonts w:hint="eastAsia"/>
@@ -38,7 +35,6 @@
       </w:r>
       <w:r>
         <w:rPr>
-          <w:rFonts w:hint="eastAsia"/>
           <w:strike/>
         </w:rPr>
         <w:t>Assembly Label Manager</w:t>
@@ -52,7 +48,6 @@
       </w:r>
       <w:r>
         <w:rPr>
-          <w:rFonts w:hint="eastAsia"/>
           <w:strike/>
         </w:rPr>
         <w:t>Label Offset</w:t>
@@ -80,9 +75,6 @@
         <w:t>车辆节数改变后，程序修改</w:t>
       </w:r>
       <w:r>
-        <w:rPr>
-          <w:rFonts w:hint="eastAsia"/>
-        </w:rPr>
         <w:t>Constraint</w:t>
       </w:r>
       <w:r>
@@ -107,14 +99,7 @@
         <w:rPr>
           <w:strike/>
         </w:rPr>
-        <w:t>S</w:t>
-      </w:r>
-      <w:r>
-        <w:rPr>
-          <w:rFonts w:hint="eastAsia"/>
-          <w:strike/>
-        </w:rPr>
-        <w:t>olve</w:t>
+        <w:t>Solve</w:t>
       </w:r>
       <w:r>
         <w:rPr>
@@ -144,7 +129,6 @@
       </w:r>
       <w:r>
         <w:rPr>
-          <w:rFonts w:hint="eastAsia"/>
           <w:strike/>
         </w:rPr>
         <w:t>Output Elements</w:t>
@@ -158,19 +142,10 @@
       </w:r>
       <w:r>
         <w:rPr>
-          <w:rFonts w:hint="eastAsia"/>
-          <w:strike/>
-        </w:rPr>
-        <w:t xml:space="preserve">group </w:t>
-      </w:r>
-      <w:proofErr w:type="spellStart"/>
-      <w:r>
-        <w:rPr>
-          <w:strike/>
-        </w:rPr>
-        <w:t>ElementForResponse</w:t>
-      </w:r>
-      <w:proofErr w:type="spellEnd"/>
+          <w:strike/>
+        </w:rPr>
+        <w:t>group ElementForResponse</w:t>
+      </w:r>
       <w:r>
         <w:rPr>
           <w:rFonts w:hint="eastAsia"/>
@@ -180,7 +155,6 @@
       </w:r>
       <w:r>
         <w:rPr>
-          <w:rFonts w:hint="eastAsia"/>
           <w:strike/>
         </w:rPr>
         <w:t>Output Nodes</w:t>
@@ -194,19 +168,10 @@
       </w:r>
       <w:r>
         <w:rPr>
-          <w:rFonts w:hint="eastAsia"/>
-          <w:strike/>
-        </w:rPr>
-        <w:t xml:space="preserve">Group </w:t>
-      </w:r>
-      <w:proofErr w:type="spellStart"/>
-      <w:r>
-        <w:rPr>
-          <w:strike/>
-        </w:rPr>
-        <w:t>NodeForResponse</w:t>
-      </w:r>
-      <w:proofErr w:type="spellEnd"/>
+          <w:strike/>
+        </w:rPr>
+        <w:t>Group NodeForResponse</w:t>
+      </w:r>
       <w:r>
         <w:rPr>
           <w:rFonts w:hint="eastAsia"/>
@@ -235,19 +200,10 @@
       </w:r>
       <w:r>
         <w:rPr>
-          <w:rFonts w:hint="eastAsia"/>
-          <w:strike/>
-        </w:rPr>
-        <w:t xml:space="preserve">expression </w:t>
-      </w:r>
-      <w:proofErr w:type="spellStart"/>
-      <w:r>
-        <w:rPr>
-          <w:strike/>
-        </w:rPr>
-        <w:t>Num_Of_Time_Steps</w:t>
-      </w:r>
-      <w:proofErr w:type="spellEnd"/>
+          <w:strike/>
+        </w:rPr>
+        <w:t>expression Num_Of_Time_Steps</w:t>
+      </w:r>
       <w:r>
         <w:rPr>
           <w:rFonts w:hint="eastAsia"/>
@@ -255,15 +211,12 @@
         </w:rPr>
         <w:t>的值设置到</w:t>
       </w:r>
-      <w:proofErr w:type="spellStart"/>
-      <w:r>
-        <w:rPr>
-          <w:rFonts w:hint="eastAsia"/>
+      <w:r>
+        <w:rPr>
           <w:strike/>
         </w:rPr>
         <w:t>Time_Step</w:t>
       </w:r>
-      <w:proofErr w:type="spellEnd"/>
       <w:r>
         <w:rPr>
           <w:rFonts w:hint="eastAsia"/>
@@ -273,7 +226,6 @@
       </w:r>
       <w:r>
         <w:rPr>
-          <w:rFonts w:hint="eastAsia"/>
           <w:strike/>
         </w:rPr>
         <w:t>Number of Time Steps</w:t>
@@ -306,7 +258,6 @@
       </w:r>
       <w:r>
         <w:rPr>
-          <w:rFonts w:hint="eastAsia"/>
           <w:strike/>
         </w:rPr>
         <w:t>Output Nodes for Noise</w:t>
@@ -318,14 +269,12 @@
         </w:rPr>
         <w:t>修改</w:t>
       </w:r>
-      <w:proofErr w:type="spellStart"/>
       <w:r>
         <w:rPr>
           <w:strike/>
         </w:rPr>
         <w:t>Noise_Structure_Output</w:t>
       </w:r>
-      <w:proofErr w:type="spellEnd"/>
       <w:r>
         <w:rPr>
           <w:rFonts w:hint="eastAsia"/>
@@ -335,7 +284,6 @@
       </w:r>
       <w:r>
         <w:rPr>
-          <w:rFonts w:hint="eastAsia"/>
           <w:strike/>
         </w:rPr>
         <w:t>Enable VELOCITY Request</w:t>
@@ -361,7 +309,6 @@
       </w:pPr>
       <w:r>
         <w:rPr>
-          <w:rFonts w:hint="eastAsia"/>
           <w:strike/>
         </w:rPr>
         <w:t>Excitation Input</w:t>
@@ -375,7 +322,6 @@
       </w:r>
       <w:r>
         <w:rPr>
-          <w:rFonts w:hint="eastAsia"/>
           <w:strike/>
         </w:rPr>
         <w:t>expression</w:t>
@@ -389,7 +335,6 @@
       </w:r>
       <w:r>
         <w:rPr>
-          <w:rFonts w:hint="eastAsia"/>
           <w:strike/>
         </w:rPr>
         <w:t>base unit to SI unit</w:t>
@@ -413,37 +358,12 @@
           <w:strike/>
         </w:rPr>
       </w:pPr>
-      <w:proofErr w:type="spellStart"/>
-      <w:r>
-        <w:rPr>
-          <w:strike/>
-        </w:rPr>
-        <w:t>N</w:t>
-      </w:r>
-      <w:r>
-        <w:rPr>
-          <w:rFonts w:hint="eastAsia"/>
-          <w:strike/>
-        </w:rPr>
-        <w:t>astran</w:t>
-      </w:r>
-      <w:proofErr w:type="spellEnd"/>
-      <w:r>
-        <w:rPr>
-          <w:rFonts w:hint="eastAsia"/>
-          <w:strike/>
-        </w:rPr>
-        <w:t xml:space="preserve"> </w:t>
-      </w:r>
-      <w:proofErr w:type="spellStart"/>
-      <w:r>
-        <w:rPr>
-          <w:rFonts w:hint="eastAsia"/>
-          <w:strike/>
-        </w:rPr>
-        <w:t>dat</w:t>
-      </w:r>
-      <w:proofErr w:type="spellEnd"/>
+      <w:r>
+        <w:rPr>
+          <w:strike/>
+        </w:rPr>
+        <w:t>Nastran dat</w:t>
+      </w:r>
       <w:r>
         <w:rPr>
           <w:rFonts w:hint="eastAsia"/>
@@ -453,19 +373,10 @@
       </w:r>
       <w:r>
         <w:rPr>
-          <w:rFonts w:hint="eastAsia"/>
-          <w:strike/>
-        </w:rPr>
-        <w:t xml:space="preserve">mm - </w:t>
-      </w:r>
-      <w:proofErr w:type="spellStart"/>
-      <w:r>
-        <w:rPr>
-          <w:strike/>
-        </w:rPr>
-        <w:t>milli-newton</w:t>
-      </w:r>
-      <w:proofErr w:type="spellEnd"/>
+          <w:strike/>
+        </w:rPr>
+        <w:t>mm - milli-newton</w:t>
+      </w:r>
       <w:r>
         <w:rPr>
           <w:rFonts w:hint="eastAsia"/>
@@ -489,14 +400,7 @@
         <w:rPr>
           <w:strike/>
         </w:rPr>
-        <w:t>E</w:t>
-      </w:r>
-      <w:r>
-        <w:rPr>
-          <w:rFonts w:hint="eastAsia"/>
-          <w:strike/>
-        </w:rPr>
-        <w:t>xcitation.exe</w:t>
+        <w:t>Excitation.exe</w:t>
       </w:r>
       <w:r>
         <w:rPr>
@@ -521,14 +425,7 @@
         <w:rPr>
           <w:strike/>
         </w:rPr>
-        <w:t>R</w:t>
-      </w:r>
-      <w:r>
-        <w:rPr>
-          <w:rFonts w:hint="eastAsia"/>
-          <w:strike/>
-        </w:rPr>
-        <w:t>ead_excitation.exe</w:t>
+        <w:t>Read_excitation.exe</w:t>
       </w:r>
       <w:r>
         <w:rPr>
@@ -539,7 +436,6 @@
       </w:r>
       <w:r>
         <w:rPr>
-          <w:rFonts w:hint="eastAsia"/>
           <w:strike/>
         </w:rPr>
         <w:t>rail nodes sequence</w:t>
@@ -555,19 +451,7 @@
         <w:rPr>
           <w:strike/>
         </w:rPr>
-        <w:t>excitation</w:t>
-      </w:r>
-      <w:r>
-        <w:rPr>
-          <w:strike/>
-        </w:rPr>
-        <w:t>_n</w:t>
-      </w:r>
-      <w:r>
-        <w:rPr>
-          <w:strike/>
-        </w:rPr>
-        <w:t>odes.dat</w:t>
+        <w:t>excitation_nodes.dat</w:t>
       </w:r>
       <w:r>
         <w:rPr>
@@ -664,14 +548,7 @@
         <w:rPr>
           <w:strike/>
         </w:rPr>
-        <w:t>R</w:t>
-      </w:r>
-      <w:r>
-        <w:rPr>
-          <w:rFonts w:hint="eastAsia"/>
-          <w:strike/>
-        </w:rPr>
-        <w:t>ead_excitation.exe</w:t>
+        <w:t>Read_excitation.exe</w:t>
       </w:r>
       <w:r>
         <w:rPr>
@@ -684,33 +561,7 @@
         <w:rPr>
           <w:strike/>
         </w:rPr>
-        <w:t>force.dat</w:t>
-      </w:r>
-      <w:r>
-        <w:rPr>
-          <w:rFonts w:hint="eastAsia"/>
-          <w:strike/>
-        </w:rPr>
-        <w:t>,</w:t>
-      </w:r>
-      <w:r>
-        <w:rPr>
-          <w:strike/>
-        </w:rPr>
-        <w:t xml:space="preserve"> moment.dat</w:t>
-      </w:r>
-      <w:r>
-        <w:rPr>
-          <w:rFonts w:hint="eastAsia"/>
-          <w:strike/>
-        </w:rPr>
-        <w:t>,</w:t>
-      </w:r>
-      <w:r>
-        <w:rPr>
-          <w:strike/>
-        </w:rPr>
-        <w:t xml:space="preserve"> dload.dat</w:t>
+        <w:t>force.dat, moment.dat, dload.dat</w:t>
       </w:r>
       <w:r>
         <w:rPr>
@@ -734,14 +585,9 @@
         </w:rPr>
         <w:t>调用</w:t>
       </w:r>
-      <w:proofErr w:type="spellStart"/>
-      <w:r>
-        <w:rPr>
-          <w:rFonts w:hint="eastAsia"/>
-        </w:rPr>
+      <w:r>
         <w:t>nastran</w:t>
       </w:r>
-      <w:proofErr w:type="spellEnd"/>
       <w:r>
         <w:rPr>
           <w:rFonts w:hint="eastAsia"/>
@@ -749,42 +595,22 @@
         <w:t>求解。解析</w:t>
       </w:r>
       <w:r>
-        <w:rPr>
-          <w:rFonts w:hint="eastAsia"/>
-        </w:rPr>
         <w:t>f06</w:t>
       </w:r>
       <w:r>
         <w:rPr>
           <w:rFonts w:hint="eastAsia"/>
         </w:rPr>
-        <w:t>结果</w:t>
-      </w:r>
-      <w:r>
-        <w:rPr>
-          <w:rFonts w:hint="eastAsia"/>
-        </w:rPr>
-        <w:t>或</w:t>
-      </w:r>
-      <w:proofErr w:type="spellStart"/>
-      <w:r>
-        <w:rPr>
-          <w:rFonts w:hint="eastAsia"/>
-        </w:rPr>
+        <w:t>结果或</w:t>
+      </w:r>
+      <w:r>
         <w:t>pch</w:t>
       </w:r>
-      <w:proofErr w:type="spellEnd"/>
-      <w:r>
-        <w:rPr>
-          <w:rFonts w:hint="eastAsia"/>
-        </w:rPr>
-        <w:t>结果</w:t>
-      </w:r>
-      <w:r>
-        <w:rPr>
-          <w:rFonts w:hint="eastAsia"/>
-        </w:rPr>
-        <w:t>。</w:t>
+      <w:r>
+        <w:rPr>
+          <w:rFonts w:hint="eastAsia"/>
+        </w:rPr>
+        <w:t>结果。</w:t>
       </w:r>
     </w:p>
     <w:p>
@@ -802,9 +628,6 @@
         <w:t>解析</w:t>
       </w:r>
       <w:r>
-        <w:rPr>
-          <w:rFonts w:hint="eastAsia"/>
-        </w:rPr>
         <w:t>structure output</w:t>
       </w:r>
       <w:r>
@@ -821,88 +644,74 @@
           <w:ilvl w:val="2"/>
           <w:numId w:val="4"/>
         </w:numPr>
-      </w:pPr>
-      <w:r>
-        <w:rPr>
-          <w:rFonts w:hint="eastAsia"/>
+        <w:rPr>
+          <w:strike/>
+        </w:rPr>
+      </w:pPr>
+      <w:r>
+        <w:rPr>
+          <w:rFonts w:hint="eastAsia"/>
+          <w:strike/>
         </w:rPr>
         <w:t>提取</w:t>
       </w:r>
       <w:r>
+        <w:rPr>
+          <w:strike/>
+        </w:rPr>
         <w:t>D I S P L A C E M E N T   V E C T O R</w:t>
       </w:r>
       <w:r>
         <w:rPr>
           <w:rFonts w:hint="eastAsia"/>
+          <w:strike/>
         </w:rPr>
         <w:t>，</w:t>
       </w:r>
       <w:r>
         <w:rPr>
-          <w:rFonts w:hint="eastAsia"/>
+          <w:strike/>
         </w:rPr>
         <w:t>Time-T1-T2-T3-R1</w:t>
       </w:r>
       <w:r>
         <w:rPr>
           <w:rFonts w:hint="eastAsia"/>
+          <w:strike/>
         </w:rPr>
         <w:t>生成</w:t>
       </w:r>
-      <w:proofErr w:type="spellStart"/>
-      <w:r>
-        <w:rPr>
-          <w:rFonts w:hint="eastAsia"/>
-        </w:rPr>
-        <w:t>afu</w:t>
-      </w:r>
-      <w:proofErr w:type="spellEnd"/>
-      <w:r>
-        <w:rPr>
-          <w:rFonts w:hint="eastAsia"/>
-        </w:rPr>
-        <w:t xml:space="preserve"> record</w:t>
-      </w:r>
-      <w:r>
-        <w:rPr>
-          <w:rFonts w:hint="eastAsia"/>
+      <w:r>
+        <w:rPr>
+          <w:strike/>
+        </w:rPr>
+        <w:t>afu record</w:t>
+      </w:r>
+      <w:r>
+        <w:rPr>
+          <w:rFonts w:hint="eastAsia"/>
+          <w:strike/>
         </w:rPr>
         <w:t>。</w:t>
       </w:r>
       <w:r>
-        <w:t>R</w:t>
-      </w:r>
-      <w:r>
-        <w:rPr>
-          <w:rFonts w:hint="eastAsia"/>
-        </w:rPr>
-        <w:t>ecord name</w:t>
-      </w:r>
-      <w:r>
-        <w:rPr>
-          <w:rFonts w:hint="eastAsia"/>
+        <w:rPr>
+          <w:strike/>
+        </w:rPr>
+        <w:t>Record name</w:t>
+      </w:r>
+      <w:r>
+        <w:rPr>
+          <w:rFonts w:hint="eastAsia"/>
+          <w:strike/>
         </w:rPr>
         <w:t>：</w:t>
       </w:r>
       <w:r>
         <w:rPr>
-          <w:rFonts w:hint="eastAsia"/>
-        </w:rPr>
-        <w:t>Displacement-</w:t>
-      </w:r>
-      <w:proofErr w:type="spellStart"/>
-      <w:r>
-        <w:rPr>
-          <w:rFonts w:hint="eastAsia"/>
-        </w:rPr>
-        <w:t>NodeID</w:t>
-      </w:r>
-      <w:proofErr w:type="spellEnd"/>
-      <w:r>
-        <w:rPr>
-          <w:rFonts w:hint="eastAsia"/>
-        </w:rPr>
-        <w:t>-X/Y/Z</w:t>
+          <w:strike/>
+        </w:rPr>
+        <w:t>Displacement-NodeID-X/Y/Z</w:t>
       </w:r>
     </w:p>
     <w:p>
@@ -912,96 +721,74 @@
           <w:ilvl w:val="2"/>
           <w:numId w:val="4"/>
         </w:numPr>
-      </w:pPr>
-      <w:r>
-        <w:rPr>
-          <w:rFonts w:hint="eastAsia"/>
+        <w:rPr>
+          <w:strike/>
+        </w:rPr>
+      </w:pPr>
+      <w:r>
+        <w:rPr>
+          <w:rFonts w:hint="eastAsia"/>
+          <w:strike/>
         </w:rPr>
         <w:t>提取</w:t>
       </w:r>
       <w:r>
-        <w:t xml:space="preserve">A C </w:t>
-      </w:r>
-      <w:proofErr w:type="spellStart"/>
-      <w:r>
-        <w:t>C</w:t>
-      </w:r>
-      <w:proofErr w:type="spellEnd"/>
-      <w:r>
-        <w:t xml:space="preserve"> E L E R A T I O N    V E C T O R</w:t>
-      </w:r>
-      <w:r>
-        <w:rPr>
-          <w:rFonts w:hint="eastAsia"/>
+        <w:rPr>
+          <w:strike/>
+        </w:rPr>
+        <w:t>A C C E L E R A T I O N    V E C T O R</w:t>
+      </w:r>
+      <w:r>
+        <w:rPr>
+          <w:rFonts w:hint="eastAsia"/>
+          <w:strike/>
         </w:rPr>
         <w:t>，</w:t>
       </w:r>
       <w:r>
         <w:rPr>
-          <w:rFonts w:hint="eastAsia"/>
+          <w:strike/>
         </w:rPr>
         <w:t>Time-T1-T2-T3</w:t>
       </w:r>
       <w:r>
         <w:rPr>
           <w:rFonts w:hint="eastAsia"/>
+          <w:strike/>
         </w:rPr>
         <w:t>生成</w:t>
       </w:r>
-      <w:proofErr w:type="spellStart"/>
-      <w:r>
-        <w:rPr>
-          <w:rFonts w:hint="eastAsia"/>
-        </w:rPr>
-        <w:t>afu</w:t>
-      </w:r>
-      <w:proofErr w:type="spellEnd"/>
-      <w:r>
-        <w:rPr>
-          <w:rFonts w:hint="eastAsia"/>
-        </w:rPr>
-        <w:t xml:space="preserve"> record</w:t>
-      </w:r>
-      <w:r>
-        <w:rPr>
-          <w:rFonts w:hint="eastAsia"/>
+      <w:r>
+        <w:rPr>
+          <w:strike/>
+        </w:rPr>
+        <w:t>afu record</w:t>
+      </w:r>
+      <w:r>
+        <w:rPr>
+          <w:rFonts w:hint="eastAsia"/>
+          <w:strike/>
         </w:rPr>
         <w:t>。</w:t>
       </w:r>
       <w:r>
-        <w:t>R</w:t>
-      </w:r>
-      <w:r>
-        <w:rPr>
-          <w:rFonts w:hint="eastAsia"/>
-        </w:rPr>
-        <w:t>ecord name</w:t>
-      </w:r>
-      <w:r>
-        <w:rPr>
-          <w:rFonts w:hint="eastAsia"/>
+        <w:rPr>
+          <w:strike/>
+        </w:rPr>
+        <w:t>Record name</w:t>
+      </w:r>
+      <w:r>
+        <w:rPr>
+          <w:rFonts w:hint="eastAsia"/>
+          <w:strike/>
         </w:rPr>
         <w:t>：</w:t>
       </w:r>
       <w:r>
         <w:rPr>
-          <w:rFonts w:hint="eastAsia"/>
-        </w:rPr>
-        <w:t>Acceleration-</w:t>
-      </w:r>
-      <w:proofErr w:type="spellStart"/>
-      <w:r>
-        <w:rPr>
-          <w:rFonts w:hint="eastAsia"/>
-        </w:rPr>
-        <w:t>NodeID</w:t>
-      </w:r>
-      <w:proofErr w:type="spellEnd"/>
-      <w:r>
-        <w:rPr>
-          <w:rFonts w:hint="eastAsia"/>
-        </w:rPr>
-        <w:t>-X/Y/Z</w:t>
+          <w:strike/>
+        </w:rPr>
+        <w:t>Acceleration-NodeID-X/Y/Z</w:t>
       </w:r>
     </w:p>
     <w:p>
@@ -1019,39 +806,10 @@
         <w:t>提取</w:t>
       </w:r>
       <w:r>
-        <w:t xml:space="preserve">S T R E S </w:t>
-      </w:r>
-      <w:proofErr w:type="spellStart"/>
-      <w:r>
-        <w:t>S</w:t>
-      </w:r>
-      <w:proofErr w:type="spellEnd"/>
-      <w:r>
-        <w:t xml:space="preserve"> E S   I N   B E A M   E L E M E N T S</w:t>
-      </w:r>
-      <w:r>
-        <w:rPr>
-          <w:rFonts w:hint="eastAsia"/>
-        </w:rPr>
-        <w:t xml:space="preserve">, </w:t>
-      </w:r>
-      <w:r>
-        <w:rPr>
-          <w:rFonts w:hint="eastAsia"/>
-        </w:rPr>
-        <w:t>Time-</w:t>
-      </w:r>
-      <w:r>
-        <w:rPr>
-          <w:rFonts w:hint="eastAsia"/>
-        </w:rPr>
-        <w:t>SXC</w:t>
-      </w:r>
-      <w:r>
-        <w:rPr>
-          <w:rFonts w:hint="eastAsia"/>
-        </w:rPr>
-        <w:t>-</w:t>
+        <w:t>S T R E S S E S   I N   B E A M   E L E M E N T S</w:t>
+      </w:r>
+      <w:r>
+        <w:t>, Time-SXC-</w:t>
       </w:r>
       <w:r>
         <w:rPr>
@@ -1059,19 +817,8 @@
         </w:rPr>
         <w:t>生成</w:t>
       </w:r>
-      <w:proofErr w:type="spellStart"/>
-      <w:r>
-        <w:rPr>
-          <w:rFonts w:hint="eastAsia"/>
-        </w:rPr>
-        <w:t>afu</w:t>
-      </w:r>
-      <w:proofErr w:type="spellEnd"/>
-      <w:r>
-        <w:rPr>
-          <w:rFonts w:hint="eastAsia"/>
-        </w:rPr>
-        <w:t xml:space="preserve"> record</w:t>
+      <w:r>
+        <w:t>afu record</w:t>
       </w:r>
       <w:r>
         <w:rPr>
@@ -1080,38 +827,7 @@
         <w:t>。</w:t>
       </w:r>
       <w:r>
-        <w:rPr>
-          <w:rFonts w:hint="eastAsia"/>
-        </w:rPr>
-        <w:t>Record Name: Stress-</w:t>
-      </w:r>
-      <w:proofErr w:type="spellStart"/>
-      <w:r>
-        <w:rPr>
-          <w:rFonts w:hint="eastAsia"/>
-        </w:rPr>
-        <w:t>ElementID</w:t>
-      </w:r>
-      <w:proofErr w:type="spellEnd"/>
-      <w:r>
-        <w:rPr>
-          <w:rFonts w:hint="eastAsia"/>
-        </w:rPr>
-        <w:t>-</w:t>
-      </w:r>
-      <w:proofErr w:type="spellStart"/>
-      <w:r>
-        <w:rPr>
-          <w:rFonts w:hint="eastAsia"/>
-        </w:rPr>
-        <w:t>NodeID</w:t>
-      </w:r>
-      <w:proofErr w:type="spellEnd"/>
-      <w:r>
-        <w:rPr>
-          <w:rFonts w:hint="eastAsia"/>
-        </w:rPr>
-        <w:t>(Grid)-SXC</w:t>
+        <w:t>Record Name: Stress-ElementID-NodeID(Grid)-SXC</w:t>
       </w:r>
     </w:p>
     <w:p>
@@ -1129,9 +845,6 @@
         <w:t>解析</w:t>
       </w:r>
       <w:r>
-        <w:rPr>
-          <w:rFonts w:hint="eastAsia"/>
-        </w:rPr>
         <w:t>noise output</w:t>
       </w:r>
       <w:r>
@@ -1148,73 +861,61 @@
           <w:ilvl w:val="0"/>
           <w:numId w:val="5"/>
         </w:numPr>
-      </w:pPr>
-      <w:r>
-        <w:rPr>
-          <w:rFonts w:hint="eastAsia"/>
+        <w:rPr>
+          <w:strike/>
+        </w:rPr>
+      </w:pPr>
+      <w:r>
+        <w:rPr>
+          <w:rFonts w:hint="eastAsia"/>
+          <w:strike/>
         </w:rPr>
         <w:t>提取</w:t>
       </w:r>
       <w:r>
+        <w:rPr>
+          <w:strike/>
+        </w:rPr>
         <w:t>V E L O C I T Y    V E C T O R</w:t>
       </w:r>
       <w:r>
         <w:rPr>
           <w:rFonts w:hint="eastAsia"/>
+          <w:strike/>
         </w:rPr>
         <w:t>，</w:t>
       </w:r>
       <w:r>
         <w:rPr>
-          <w:rFonts w:hint="eastAsia"/>
+          <w:strike/>
         </w:rPr>
         <w:t>Time-T1/T2/T3, Time-SXC-</w:t>
       </w:r>
       <w:r>
         <w:rPr>
           <w:rFonts w:hint="eastAsia"/>
+          <w:strike/>
         </w:rPr>
         <w:t>生成</w:t>
       </w:r>
-      <w:proofErr w:type="spellStart"/>
-      <w:r>
-        <w:rPr>
-          <w:rFonts w:hint="eastAsia"/>
-        </w:rPr>
-        <w:t>afu</w:t>
-      </w:r>
-      <w:proofErr w:type="spellEnd"/>
-      <w:r>
-        <w:rPr>
-          <w:rFonts w:hint="eastAsia"/>
-        </w:rPr>
-        <w:t xml:space="preserve"> record</w:t>
-      </w:r>
-      <w:r>
-        <w:rPr>
-          <w:rFonts w:hint="eastAsia"/>
+      <w:r>
+        <w:rPr>
+          <w:strike/>
+        </w:rPr>
+        <w:t>afu record</w:t>
+      </w:r>
+      <w:r>
+        <w:rPr>
+          <w:rFonts w:hint="eastAsia"/>
+          <w:strike/>
         </w:rPr>
         <w:t>。</w:t>
       </w:r>
       <w:r>
         <w:rPr>
-          <w:rFonts w:hint="eastAsia"/>
-        </w:rPr>
-        <w:t xml:space="preserve">Record Name: Velocity- </w:t>
-      </w:r>
-      <w:proofErr w:type="spellStart"/>
-      <w:r>
-        <w:rPr>
-          <w:rFonts w:hint="eastAsia"/>
-        </w:rPr>
-        <w:t>NodeID</w:t>
-      </w:r>
-      <w:proofErr w:type="spellEnd"/>
-      <w:r>
-        <w:rPr>
-          <w:rFonts w:hint="eastAsia"/>
-        </w:rPr>
-        <w:t>-X/Y/Z</w:t>
+          <w:strike/>
+        </w:rPr>
+        <w:t>Record Name: Velocity- NodeID-X/Y/Z</w:t>
       </w:r>
     </w:p>
     <w:p>
@@ -1232,9 +933,6 @@
         <w:t>按照</w:t>
       </w:r>
       <w:r>
-        <w:rPr>
-          <w:rFonts w:hint="eastAsia"/>
-        </w:rPr>
         <w:t>Node</w:t>
       </w:r>
       <w:r>
@@ -1243,14 +941,9 @@
         </w:rPr>
         <w:t>几何空间以给定顺序存入</w:t>
       </w:r>
-      <w:proofErr w:type="spellStart"/>
-      <w:r>
-        <w:rPr>
-          <w:rFonts w:hint="eastAsia"/>
-        </w:rPr>
+      <w:r>
         <w:t>afu</w:t>
       </w:r>
-      <w:proofErr w:type="spellEnd"/>
       <w:r>
         <w:rPr>
           <w:rFonts w:hint="eastAsia"/>
@@ -1260,9 +953,16 @@
     </w:p>
     <w:tbl>
       <w:tblPr>
-        <w:tblStyle w:val="TableGrid"/>
         <w:tblW w:w="0" w:type="auto"/>
-        <w:tblLook w:val="04A0"/>
+        <w:tblBorders>
+          <w:top w:val="single" w:sz="4" w:space="0" w:color="auto"/>
+          <w:left w:val="single" w:sz="4" w:space="0" w:color="auto"/>
+          <w:bottom w:val="single" w:sz="4" w:space="0" w:color="auto"/>
+          <w:right w:val="single" w:sz="4" w:space="0" w:color="auto"/>
+          <w:insideH w:val="single" w:sz="4" w:space="0" w:color="auto"/>
+          <w:insideV w:val="single" w:sz="4" w:space="0" w:color="auto"/>
+        </w:tblBorders>
+        <w:tblLook w:val="00A0"/>
       </w:tblPr>
       <w:tblGrid>
         <w:gridCol w:w="1265"/>
@@ -1279,10 +979,10 @@
             <w:tcW w:w="1265" w:type="dxa"/>
           </w:tcPr>
           <w:p>
+            <w:pPr>
+              <w:spacing w:after="0" w:line="240" w:lineRule="auto"/>
+            </w:pPr>
             <w:r>
-              <w:rPr>
-                <w:rFonts w:hint="eastAsia"/>
-              </w:rPr>
               <w:t>1</w:t>
             </w:r>
           </w:p>
@@ -1292,10 +992,10 @@
             <w:tcW w:w="1265" w:type="dxa"/>
           </w:tcPr>
           <w:p>
+            <w:pPr>
+              <w:spacing w:after="0" w:line="240" w:lineRule="auto"/>
+            </w:pPr>
             <w:r>
-              <w:rPr>
-                <w:rFonts w:hint="eastAsia"/>
-              </w:rPr>
               <w:t>2</w:t>
             </w:r>
           </w:p>
@@ -1305,10 +1005,10 @@
             <w:tcW w:w="1265" w:type="dxa"/>
           </w:tcPr>
           <w:p>
+            <w:pPr>
+              <w:spacing w:after="0" w:line="240" w:lineRule="auto"/>
+            </w:pPr>
             <w:r>
-              <w:rPr>
-                <w:rFonts w:hint="eastAsia"/>
-              </w:rPr>
               <w:t>3</w:t>
             </w:r>
           </w:p>
@@ -1318,10 +1018,10 @@
             <w:tcW w:w="1265" w:type="dxa"/>
           </w:tcPr>
           <w:p>
+            <w:pPr>
+              <w:spacing w:after="0" w:line="240" w:lineRule="auto"/>
+            </w:pPr>
             <w:r>
-              <w:rPr>
-                <w:rFonts w:hint="eastAsia"/>
-              </w:rPr>
               <w:t>4</w:t>
             </w:r>
           </w:p>
@@ -1331,10 +1031,10 @@
             <w:tcW w:w="1265" w:type="dxa"/>
           </w:tcPr>
           <w:p>
+            <w:pPr>
+              <w:spacing w:after="0" w:line="240" w:lineRule="auto"/>
+            </w:pPr>
             <w:r>
-              <w:rPr>
-                <w:rFonts w:hint="eastAsia"/>
-              </w:rPr>
               <w:t>5</w:t>
             </w:r>
           </w:p>
@@ -1344,10 +1044,10 @@
             <w:tcW w:w="1265" w:type="dxa"/>
           </w:tcPr>
           <w:p>
+            <w:pPr>
+              <w:spacing w:after="0" w:line="240" w:lineRule="auto"/>
+            </w:pPr>
             <w:r>
-              <w:rPr>
-                <w:rFonts w:hint="eastAsia"/>
-              </w:rPr>
               <w:t>6</w:t>
             </w:r>
           </w:p>
@@ -1357,10 +1057,10 @@
             <w:tcW w:w="1266" w:type="dxa"/>
           </w:tcPr>
           <w:p>
+            <w:pPr>
+              <w:spacing w:after="0" w:line="240" w:lineRule="auto"/>
+            </w:pPr>
             <w:r>
-              <w:rPr>
-                <w:rFonts w:hint="eastAsia"/>
-              </w:rPr>
               <w:t>7</w:t>
             </w:r>
           </w:p>
@@ -1372,10 +1072,10 @@
             <w:tcW w:w="1265" w:type="dxa"/>
           </w:tcPr>
           <w:p>
+            <w:pPr>
+              <w:spacing w:after="0" w:line="240" w:lineRule="auto"/>
+            </w:pPr>
             <w:r>
-              <w:rPr>
-                <w:rFonts w:hint="eastAsia"/>
-              </w:rPr>
               <w:t>8</w:t>
             </w:r>
           </w:p>
@@ -1385,10 +1085,10 @@
             <w:tcW w:w="1265" w:type="dxa"/>
           </w:tcPr>
           <w:p>
+            <w:pPr>
+              <w:spacing w:after="0" w:line="240" w:lineRule="auto"/>
+            </w:pPr>
             <w:r>
-              <w:rPr>
-                <w:rFonts w:hint="eastAsia"/>
-              </w:rPr>
               <w:t>9</w:t>
             </w:r>
           </w:p>
@@ -1398,10 +1098,10 @@
             <w:tcW w:w="1265" w:type="dxa"/>
           </w:tcPr>
           <w:p>
+            <w:pPr>
+              <w:spacing w:after="0" w:line="240" w:lineRule="auto"/>
+            </w:pPr>
             <w:r>
-              <w:rPr>
-                <w:rFonts w:hint="eastAsia"/>
-              </w:rPr>
               <w:t>10</w:t>
             </w:r>
           </w:p>
@@ -1411,10 +1111,10 @@
             <w:tcW w:w="1265" w:type="dxa"/>
           </w:tcPr>
           <w:p>
+            <w:pPr>
+              <w:spacing w:after="0" w:line="240" w:lineRule="auto"/>
+            </w:pPr>
             <w:r>
-              <w:rPr>
-                <w:rFonts w:hint="eastAsia"/>
-              </w:rPr>
               <w:t>11</w:t>
             </w:r>
           </w:p>
@@ -1424,10 +1124,10 @@
             <w:tcW w:w="1265" w:type="dxa"/>
           </w:tcPr>
           <w:p>
+            <w:pPr>
+              <w:spacing w:after="0" w:line="240" w:lineRule="auto"/>
+            </w:pPr>
             <w:r>
-              <w:rPr>
-                <w:rFonts w:hint="eastAsia"/>
-              </w:rPr>
               <w:t>12</w:t>
             </w:r>
           </w:p>
@@ -1437,10 +1137,10 @@
             <w:tcW w:w="1265" w:type="dxa"/>
           </w:tcPr>
           <w:p>
+            <w:pPr>
+              <w:spacing w:after="0" w:line="240" w:lineRule="auto"/>
+            </w:pPr>
             <w:r>
-              <w:rPr>
-                <w:rFonts w:hint="eastAsia"/>
-              </w:rPr>
               <w:t>13</w:t>
             </w:r>
           </w:p>
@@ -1450,10 +1150,10 @@
             <w:tcW w:w="1266" w:type="dxa"/>
           </w:tcPr>
           <w:p>
+            <w:pPr>
+              <w:spacing w:after="0" w:line="240" w:lineRule="auto"/>
+            </w:pPr>
             <w:r>
-              <w:rPr>
-                <w:rFonts w:hint="eastAsia"/>
-              </w:rPr>
               <w:t>14</w:t>
             </w:r>
           </w:p>
@@ -1470,14 +1170,11 @@
             <v:stroke joinstyle="miter"/>
             <v:path gradientshapeok="t" o:connecttype="rect"/>
           </v:shapetype>
-          <v:shape id="_x0000_s1032" type="#_x0000_t202" style="position:absolute;margin-left:208pt;margin-top:9.45pt;width:19.45pt;height:18.8pt;z-index:251660288;mso-position-horizontal-relative:text;mso-position-vertical-relative:text" strokecolor="white [3212]">
+          <v:shape id="_x0000_s1026" type="#_x0000_t202" style="position:absolute;margin-left:208pt;margin-top:9.45pt;width:19.45pt;height:18.8pt;z-index:251659264;mso-position-horizontal-relative:text;mso-position-vertical-relative:text" strokecolor="white">
             <v:textbox>
               <w:txbxContent>
                 <w:p>
                   <w:r>
-                    <w:rPr>
-                      <w:rFonts w:hint="eastAsia"/>
-                    </w:rPr>
                     <w:t>X</w:t>
                   </w:r>
                 </w:p>
@@ -1495,7 +1192,7 @@
             <v:path arrowok="t" fillok="f" o:connecttype="none"/>
             <o:lock v:ext="edit" shapetype="t"/>
           </v:shapetype>
-          <v:shape id="_x0000_s1029" type="#_x0000_t32" style="position:absolute;margin-left:202.4pt;margin-top:19.5pt;width:0;height:26.3pt;flip:y;z-index:251658240;mso-position-horizontal-relative:text;mso-position-vertical-relative:text" o:connectortype="straight">
+          <v:shape id="_x0000_s1027" type="#_x0000_t32" style="position:absolute;margin-left:202.4pt;margin-top:19.5pt;width:0;height:26.3pt;flip:y;z-index:251657216;mso-position-horizontal-relative:text;mso-position-vertical-relative:text" o:connectortype="straight">
             <v:stroke endarrow="block"/>
           </v:shape>
         </w:pict>
@@ -1505,7 +1202,7 @@
           <w:noProof/>
         </w:rPr>
         <w:pict>
-          <v:shape id="_x0000_s1030" type="#_x0000_t32" style="position:absolute;margin-left:202.4pt;margin-top:45.8pt;width:28.8pt;height:0;z-index:251659264;mso-position-horizontal-relative:text;mso-position-vertical-relative:text" o:connectortype="straight">
+          <v:shape id="_x0000_s1028" type="#_x0000_t32" style="position:absolute;margin-left:202.4pt;margin-top:45.8pt;width:28.8pt;height:0;z-index:251658240;mso-position-horizontal-relative:text;mso-position-vertical-relative:text" o:connectortype="straight">
             <v:stroke endarrow="block"/>
           </v:shape>
         </w:pict>
@@ -1517,14 +1214,11 @@
           <w:noProof/>
         </w:rPr>
         <w:pict>
-          <v:shape id="_x0000_s1031" type="#_x0000_t202" style="position:absolute;margin-left:231.2pt;margin-top:9.1pt;width:23.8pt;height:23.15pt;z-index:-251659265" strokecolor="white [3212]">
-            <v:textbox style="mso-next-textbox:#_x0000_s1031">
+          <v:shape id="_x0000_s1029" type="#_x0000_t202" style="position:absolute;margin-left:231.2pt;margin-top:9.1pt;width:23.8pt;height:23.15pt;z-index:-251660288" strokecolor="white">
+            <v:textbox style="mso-next-textbox:#_x0000_s1029">
               <w:txbxContent>
                 <w:p>
                   <w:r>
-                    <w:rPr>
-                      <w:rFonts w:hint="eastAsia"/>
-                    </w:rPr>
                     <w:t>Z</w:t>
                   </w:r>
                 </w:p>
@@ -1549,9 +1243,6 @@
         <w:t>计算</w:t>
       </w:r>
       <w:r>
-        <w:rPr>
-          <w:rFonts w:hint="eastAsia"/>
-        </w:rPr>
         <w:t>noise</w:t>
       </w:r>
       <w:r>
@@ -1561,39 +1252,15 @@
         <w:t>。选择计算点</w:t>
       </w:r>
       <w:r>
-        <w:rPr>
-          <w:rFonts w:hint="eastAsia"/>
-        </w:rPr>
         <w:t>(</w:t>
       </w:r>
       <w:r>
         <w:rPr>
           <w:rFonts w:hint="eastAsia"/>
         </w:rPr>
-        <w:t>落在隧道空腔内，</w:t>
-      </w:r>
-      <w:r>
-        <w:rPr>
-          <w:rFonts w:hint="eastAsia"/>
-        </w:rPr>
-        <w:t>输入</w:t>
-      </w:r>
-      <w:r>
-        <w:rPr>
-          <w:rFonts w:hint="eastAsia"/>
-        </w:rPr>
-        <w:t>数量</w:t>
-      </w:r>
-      <w:r>
-        <w:rPr>
-          <w:rFonts w:hint="eastAsia"/>
-        </w:rPr>
-        <w:t>控制</w:t>
-      </w:r>
-      <w:r>
-        <w:rPr>
-          <w:rFonts w:hint="eastAsia"/>
-        </w:rPr>
+        <w:t>落在隧道空腔内，输入数量控制</w:t>
+      </w:r>
+      <w:r>
         <w:t>)</w:t>
       </w:r>
       <w:r>
@@ -1615,28 +1282,10 @@
         <w:rPr>
           <w:rFonts w:hint="eastAsia"/>
         </w:rPr>
-        <w:lastRenderedPageBreak/>
         <w:t>对</w:t>
       </w:r>
       <w:r>
-        <w:rPr>
-          <w:rFonts w:hint="eastAsia"/>
-        </w:rPr>
-        <w:t>&lt;</w:t>
-      </w:r>
-      <w:proofErr w:type="spellStart"/>
-      <w:r>
-        <w:rPr>
-          <w:rFonts w:hint="eastAsia"/>
-        </w:rPr>
-        <w:t>prjName</w:t>
-      </w:r>
-      <w:proofErr w:type="spellEnd"/>
-      <w:r>
-        <w:rPr>
-          <w:rFonts w:hint="eastAsia"/>
-        </w:rPr>
-        <w:t>&gt;_noise_time-velocity.afu</w:t>
+        <w:t>&lt;prjName&gt;_noise_time-velocity.afu</w:t>
       </w:r>
       <w:r>
         <w:rPr>
@@ -1645,9 +1294,6 @@
         <w:t>进行</w:t>
       </w:r>
       <w:r>
-        <w:rPr>
-          <w:rFonts w:hint="eastAsia"/>
-        </w:rPr>
         <w:t>FFT</w:t>
       </w:r>
       <w:r>
@@ -1657,9 +1303,6 @@
         <w:t>变换，生成</w:t>
       </w:r>
       <w:r>
-        <w:rPr>
-          <w:rFonts w:hint="eastAsia"/>
-        </w:rPr>
         <w:t>node*.dat</w:t>
       </w:r>
       <w:r>
@@ -1882,35 +1525,8 @@
           <w:i/>
           <w:sz w:val="18"/>
         </w:rPr>
-        <w:t xml:space="preserve">1       1.0   </w:t>
-      </w:r>
-      <w:proofErr w:type="spellStart"/>
-      <w:proofErr w:type="gramStart"/>
-      <w:r>
-        <w:rPr>
-          <w:i/>
-          <w:sz w:val="18"/>
-        </w:rPr>
-        <w:t>1.0</w:t>
-      </w:r>
-      <w:proofErr w:type="spellEnd"/>
-      <w:r>
-        <w:rPr>
-          <w:i/>
-          <w:sz w:val="18"/>
-        </w:rPr>
-        <w:t xml:space="preserve">  </w:t>
-      </w:r>
-      <w:proofErr w:type="spellStart"/>
-      <w:r>
-        <w:rPr>
-          <w:i/>
-          <w:sz w:val="18"/>
-        </w:rPr>
-        <w:t>1.0</w:t>
-      </w:r>
-      <w:proofErr w:type="spellEnd"/>
-      <w:proofErr w:type="gramEnd"/>
+        <w:t>1       1.0   1.0  1.0</w:t>
+      </w:r>
     </w:p>
     <w:p>
       <w:pPr>
@@ -1926,17 +1542,8 @@
           <w:i/>
           <w:sz w:val="18"/>
         </w:rPr>
-        <w:t xml:space="preserve">2       2.1   </w:t>
-      </w:r>
-      <w:proofErr w:type="gramStart"/>
-      <w:r>
-        <w:rPr>
-          <w:i/>
-          <w:sz w:val="18"/>
-        </w:rPr>
-        <w:t>2.2  1.0</w:t>
-      </w:r>
-      <w:proofErr w:type="gramEnd"/>
+        <w:t>2       2.1   2.2  1.0</w:t>
+      </w:r>
     </w:p>
     <w:p>
       <w:pPr>
@@ -1947,9 +1554,6 @@
         </w:numPr>
       </w:pPr>
       <w:r>
-        <w:rPr>
-          <w:rFonts w:hint="eastAsia"/>
-        </w:rPr>
         <w:t>noise.exe</w:t>
       </w:r>
       <w:r>
@@ -1974,9 +1578,6 @@
         <w:t>提取</w:t>
       </w:r>
       <w:r>
-        <w:rPr>
-          <w:rFonts w:hint="eastAsia"/>
-        </w:rPr>
         <w:t>noise.exe</w:t>
       </w:r>
       <w:r>
@@ -1986,9 +1587,6 @@
         <w:t>的</w:t>
       </w:r>
       <w:r>
-        <w:rPr>
-          <w:rFonts w:hint="eastAsia"/>
-        </w:rPr>
         <w:t>output</w:t>
       </w:r>
       <w:r>
@@ -1998,24 +1596,7 @@
         <w:t>，生成</w:t>
       </w:r>
       <w:r>
-        <w:rPr>
-          <w:rFonts w:hint="eastAsia"/>
-        </w:rPr>
-        <w:t>&lt;</w:t>
-      </w:r>
-      <w:proofErr w:type="spellStart"/>
-      <w:r>
-        <w:rPr>
-          <w:rFonts w:hint="eastAsia"/>
-        </w:rPr>
-        <w:t>prjName</w:t>
-      </w:r>
-      <w:proofErr w:type="spellEnd"/>
-      <w:r>
-        <w:rPr>
-          <w:rFonts w:hint="eastAsia"/>
-        </w:rPr>
-        <w:t>&gt;_noise.afu</w:t>
+        <w:t>&lt;prjName&gt;_noise.afu</w:t>
       </w:r>
       <w:r>
         <w:rPr>
@@ -2023,15 +1604,10 @@
         </w:rPr>
         <w:t>。文件名</w:t>
       </w:r>
-      <w:proofErr w:type="spellStart"/>
       <w:r>
         <w:t>Rail_Noise_Time</w:t>
       </w:r>
-      <w:proofErr w:type="spellEnd"/>
-      <w:r>
-        <w:rPr>
-          <w:rFonts w:hint="eastAsia"/>
-        </w:rPr>
+      <w:r>
         <w:t>**</w:t>
       </w:r>
       <w:r>
@@ -2075,32 +1651,7 @@
           <w:i/>
           <w:sz w:val="18"/>
         </w:rPr>
-        <w:t xml:space="preserve"> Time        Sound </w:t>
-      </w:r>
-      <w:proofErr w:type="gramStart"/>
-      <w:r>
-        <w:rPr>
-          <w:i/>
-          <w:sz w:val="18"/>
-        </w:rPr>
-        <w:t>Pressure(</w:t>
-      </w:r>
-      <w:proofErr w:type="spellStart"/>
-      <w:proofErr w:type="gramEnd"/>
-      <w:r>
-        <w:rPr>
-          <w:i/>
-          <w:sz w:val="18"/>
-        </w:rPr>
-        <w:t>decibal</w:t>
-      </w:r>
-      <w:proofErr w:type="spellEnd"/>
-      <w:r>
-        <w:rPr>
-          <w:i/>
-          <w:sz w:val="18"/>
-        </w:rPr>
-        <w:t>)</w:t>
+        <w:t xml:space="preserve"> Time        Sound Pressure(decibal)</w:t>
       </w:r>
     </w:p>
     <w:p>
@@ -2270,6 +1821,9 @@
       <w:pPr>
         <w:ind w:left="720" w:hanging="360"/>
       </w:pPr>
+      <w:rPr>
+        <w:rFonts w:cs="Times New Roman"/>
+      </w:rPr>
     </w:lvl>
     <w:lvl w:ilvl="1" w:tplc="04090011">
       <w:start w:val="1"/>
@@ -2279,6 +1833,9 @@
       <w:pPr>
         <w:ind w:left="1440" w:hanging="360"/>
       </w:pPr>
+      <w:rPr>
+        <w:rFonts w:cs="Times New Roman"/>
+      </w:rPr>
     </w:lvl>
     <w:lvl w:ilvl="2" w:tplc="7D98CE24">
       <w:start w:val="1"/>
@@ -2289,7 +1846,7 @@
         <w:ind w:left="2160" w:hanging="180"/>
       </w:pPr>
       <w:rPr>
-        <w:rFonts w:hint="eastAsia"/>
+        <w:rFonts w:cs="Times New Roman" w:hint="eastAsia"/>
       </w:rPr>
     </w:lvl>
     <w:lvl w:ilvl="3" w:tplc="0409000F" w:tentative="1">
@@ -2300,6 +1857,9 @@
       <w:pPr>
         <w:ind w:left="2880" w:hanging="360"/>
       </w:pPr>
+      <w:rPr>
+        <w:rFonts w:cs="Times New Roman"/>
+      </w:rPr>
     </w:lvl>
     <w:lvl w:ilvl="4" w:tplc="04090019" w:tentative="1">
       <w:start w:val="1"/>
@@ -2309,6 +1869,9 @@
       <w:pPr>
         <w:ind w:left="3600" w:hanging="360"/>
       </w:pPr>
+      <w:rPr>
+        <w:rFonts w:cs="Times New Roman"/>
+      </w:rPr>
     </w:lvl>
     <w:lvl w:ilvl="5" w:tplc="0409001B" w:tentative="1">
       <w:start w:val="1"/>
@@ -2318,6 +1881,9 @@
       <w:pPr>
         <w:ind w:left="4320" w:hanging="180"/>
       </w:pPr>
+      <w:rPr>
+        <w:rFonts w:cs="Times New Roman"/>
+      </w:rPr>
     </w:lvl>
     <w:lvl w:ilvl="6" w:tplc="0409000F" w:tentative="1">
       <w:start w:val="1"/>
@@ -2327,6 +1893,9 @@
       <w:pPr>
         <w:ind w:left="5040" w:hanging="360"/>
       </w:pPr>
+      <w:rPr>
+        <w:rFonts w:cs="Times New Roman"/>
+      </w:rPr>
     </w:lvl>
     <w:lvl w:ilvl="7" w:tplc="04090019" w:tentative="1">
       <w:start w:val="1"/>
@@ -2336,6 +1905,9 @@
       <w:pPr>
         <w:ind w:left="5760" w:hanging="360"/>
       </w:pPr>
+      <w:rPr>
+        <w:rFonts w:cs="Times New Roman"/>
+      </w:rPr>
     </w:lvl>
     <w:lvl w:ilvl="8" w:tplc="0409001B" w:tentative="1">
       <w:start w:val="1"/>
@@ -2345,6 +1917,9 @@
       <w:pPr>
         <w:ind w:left="6480" w:hanging="180"/>
       </w:pPr>
+      <w:rPr>
+        <w:rFonts w:cs="Times New Roman"/>
+      </w:rPr>
     </w:lvl>
   </w:abstractNum>
   <w:abstractNum w:abstractNumId="1">
@@ -2359,6 +1934,9 @@
       <w:pPr>
         <w:ind w:left="720" w:hanging="360"/>
       </w:pPr>
+      <w:rPr>
+        <w:rFonts w:cs="Times New Roman"/>
+      </w:rPr>
     </w:lvl>
     <w:lvl w:ilvl="1" w:tplc="04090011">
       <w:start w:val="1"/>
@@ -2368,6 +1946,9 @@
       <w:pPr>
         <w:ind w:left="1440" w:hanging="360"/>
       </w:pPr>
+      <w:rPr>
+        <w:rFonts w:cs="Times New Roman"/>
+      </w:rPr>
     </w:lvl>
     <w:lvl w:ilvl="2" w:tplc="0409001B">
       <w:start w:val="1"/>
@@ -2377,6 +1958,9 @@
       <w:pPr>
         <w:ind w:left="2160" w:hanging="180"/>
       </w:pPr>
+      <w:rPr>
+        <w:rFonts w:cs="Times New Roman"/>
+      </w:rPr>
     </w:lvl>
     <w:lvl w:ilvl="3" w:tplc="0409000F" w:tentative="1">
       <w:start w:val="1"/>
@@ -2386,6 +1970,9 @@
       <w:pPr>
         <w:ind w:left="2880" w:hanging="360"/>
       </w:pPr>
+      <w:rPr>
+        <w:rFonts w:cs="Times New Roman"/>
+      </w:rPr>
     </w:lvl>
     <w:lvl w:ilvl="4" w:tplc="04090019" w:tentative="1">
       <w:start w:val="1"/>
@@ -2395,6 +1982,9 @@
       <w:pPr>
         <w:ind w:left="3600" w:hanging="360"/>
       </w:pPr>
+      <w:rPr>
+        <w:rFonts w:cs="Times New Roman"/>
+      </w:rPr>
     </w:lvl>
     <w:lvl w:ilvl="5" w:tplc="0409001B" w:tentative="1">
       <w:start w:val="1"/>
@@ -2404,6 +1994,9 @@
       <w:pPr>
         <w:ind w:left="4320" w:hanging="180"/>
       </w:pPr>
+      <w:rPr>
+        <w:rFonts w:cs="Times New Roman"/>
+      </w:rPr>
     </w:lvl>
     <w:lvl w:ilvl="6" w:tplc="0409000F" w:tentative="1">
       <w:start w:val="1"/>
@@ -2413,6 +2006,9 @@
       <w:pPr>
         <w:ind w:left="5040" w:hanging="360"/>
       </w:pPr>
+      <w:rPr>
+        <w:rFonts w:cs="Times New Roman"/>
+      </w:rPr>
     </w:lvl>
     <w:lvl w:ilvl="7" w:tplc="04090019" w:tentative="1">
       <w:start w:val="1"/>
@@ -2422,6 +2018,9 @@
       <w:pPr>
         <w:ind w:left="5760" w:hanging="360"/>
       </w:pPr>
+      <w:rPr>
+        <w:rFonts w:cs="Times New Roman"/>
+      </w:rPr>
     </w:lvl>
     <w:lvl w:ilvl="8" w:tplc="0409001B" w:tentative="1">
       <w:start w:val="1"/>
@@ -2431,6 +2030,9 @@
       <w:pPr>
         <w:ind w:left="6480" w:hanging="180"/>
       </w:pPr>
+      <w:rPr>
+        <w:rFonts w:cs="Times New Roman"/>
+      </w:rPr>
     </w:lvl>
   </w:abstractNum>
   <w:abstractNum w:abstractNumId="2">
@@ -2446,7 +2048,7 @@
         <w:ind w:left="2160" w:hanging="180"/>
       </w:pPr>
       <w:rPr>
-        <w:rFonts w:hint="eastAsia"/>
+        <w:rFonts w:cs="Times New Roman" w:hint="eastAsia"/>
       </w:rPr>
     </w:lvl>
     <w:lvl w:ilvl="1" w:tplc="04090019" w:tentative="1">
@@ -2457,6 +2059,9 @@
       <w:pPr>
         <w:ind w:left="1440" w:hanging="360"/>
       </w:pPr>
+      <w:rPr>
+        <w:rFonts w:cs="Times New Roman"/>
+      </w:rPr>
     </w:lvl>
     <w:lvl w:ilvl="2" w:tplc="0409001B" w:tentative="1">
       <w:start w:val="1"/>
@@ -2466,6 +2071,9 @@
       <w:pPr>
         <w:ind w:left="2160" w:hanging="180"/>
       </w:pPr>
+      <w:rPr>
+        <w:rFonts w:cs="Times New Roman"/>
+      </w:rPr>
     </w:lvl>
     <w:lvl w:ilvl="3" w:tplc="0409000F" w:tentative="1">
       <w:start w:val="1"/>
@@ -2475,6 +2083,9 @@
       <w:pPr>
         <w:ind w:left="2880" w:hanging="360"/>
       </w:pPr>
+      <w:rPr>
+        <w:rFonts w:cs="Times New Roman"/>
+      </w:rPr>
     </w:lvl>
     <w:lvl w:ilvl="4" w:tplc="04090019" w:tentative="1">
       <w:start w:val="1"/>
@@ -2484,6 +2095,9 @@
       <w:pPr>
         <w:ind w:left="3600" w:hanging="360"/>
       </w:pPr>
+      <w:rPr>
+        <w:rFonts w:cs="Times New Roman"/>
+      </w:rPr>
     </w:lvl>
     <w:lvl w:ilvl="5" w:tplc="0409001B" w:tentative="1">
       <w:start w:val="1"/>
@@ -2493,6 +2107,9 @@
       <w:pPr>
         <w:ind w:left="4320" w:hanging="180"/>
       </w:pPr>
+      <w:rPr>
+        <w:rFonts w:cs="Times New Roman"/>
+      </w:rPr>
     </w:lvl>
     <w:lvl w:ilvl="6" w:tplc="0409000F" w:tentative="1">
       <w:start w:val="1"/>
@@ -2502,6 +2119,9 @@
       <w:pPr>
         <w:ind w:left="5040" w:hanging="360"/>
       </w:pPr>
+      <w:rPr>
+        <w:rFonts w:cs="Times New Roman"/>
+      </w:rPr>
     </w:lvl>
     <w:lvl w:ilvl="7" w:tplc="04090019" w:tentative="1">
       <w:start w:val="1"/>
@@ -2511,6 +2131,9 @@
       <w:pPr>
         <w:ind w:left="5760" w:hanging="360"/>
       </w:pPr>
+      <w:rPr>
+        <w:rFonts w:cs="Times New Roman"/>
+      </w:rPr>
     </w:lvl>
     <w:lvl w:ilvl="8" w:tplc="0409001B" w:tentative="1">
       <w:start w:val="1"/>
@@ -2520,6 +2143,9 @@
       <w:pPr>
         <w:ind w:left="6480" w:hanging="180"/>
       </w:pPr>
+      <w:rPr>
+        <w:rFonts w:cs="Times New Roman"/>
+      </w:rPr>
     </w:lvl>
   </w:abstractNum>
   <w:abstractNum w:abstractNumId="3">
@@ -2534,6 +2160,9 @@
       <w:pPr>
         <w:ind w:left="720" w:hanging="360"/>
       </w:pPr>
+      <w:rPr>
+        <w:rFonts w:cs="Times New Roman"/>
+      </w:rPr>
     </w:lvl>
     <w:lvl w:ilvl="1" w:tplc="04090019" w:tentative="1">
       <w:start w:val="1"/>
@@ -2543,6 +2172,9 @@
       <w:pPr>
         <w:ind w:left="1440" w:hanging="360"/>
       </w:pPr>
+      <w:rPr>
+        <w:rFonts w:cs="Times New Roman"/>
+      </w:rPr>
     </w:lvl>
     <w:lvl w:ilvl="2" w:tplc="0409001B" w:tentative="1">
       <w:start w:val="1"/>
@@ -2552,6 +2184,9 @@
       <w:pPr>
         <w:ind w:left="2160" w:hanging="180"/>
       </w:pPr>
+      <w:rPr>
+        <w:rFonts w:cs="Times New Roman"/>
+      </w:rPr>
     </w:lvl>
     <w:lvl w:ilvl="3" w:tplc="0409000F" w:tentative="1">
       <w:start w:val="1"/>
@@ -2561,6 +2196,9 @@
       <w:pPr>
         <w:ind w:left="2880" w:hanging="360"/>
       </w:pPr>
+      <w:rPr>
+        <w:rFonts w:cs="Times New Roman"/>
+      </w:rPr>
     </w:lvl>
     <w:lvl w:ilvl="4" w:tplc="04090019" w:tentative="1">
       <w:start w:val="1"/>
@@ -2570,6 +2208,9 @@
       <w:pPr>
         <w:ind w:left="3600" w:hanging="360"/>
       </w:pPr>
+      <w:rPr>
+        <w:rFonts w:cs="Times New Roman"/>
+      </w:rPr>
     </w:lvl>
     <w:lvl w:ilvl="5" w:tplc="0409001B" w:tentative="1">
       <w:start w:val="1"/>
@@ -2579,6 +2220,9 @@
       <w:pPr>
         <w:ind w:left="4320" w:hanging="180"/>
       </w:pPr>
+      <w:rPr>
+        <w:rFonts w:cs="Times New Roman"/>
+      </w:rPr>
     </w:lvl>
     <w:lvl w:ilvl="6" w:tplc="0409000F" w:tentative="1">
       <w:start w:val="1"/>
@@ -2588,6 +2232,9 @@
       <w:pPr>
         <w:ind w:left="5040" w:hanging="360"/>
       </w:pPr>
+      <w:rPr>
+        <w:rFonts w:cs="Times New Roman"/>
+      </w:rPr>
     </w:lvl>
     <w:lvl w:ilvl="7" w:tplc="04090019" w:tentative="1">
       <w:start w:val="1"/>
@@ -2597,6 +2244,9 @@
       <w:pPr>
         <w:ind w:left="5760" w:hanging="360"/>
       </w:pPr>
+      <w:rPr>
+        <w:rFonts w:cs="Times New Roman"/>
+      </w:rPr>
     </w:lvl>
     <w:lvl w:ilvl="8" w:tplc="0409001B" w:tentative="1">
       <w:start w:val="1"/>
@@ -2606,6 +2256,9 @@
       <w:pPr>
         <w:ind w:left="6480" w:hanging="180"/>
       </w:pPr>
+      <w:rPr>
+        <w:rFonts w:cs="Times New Roman"/>
+      </w:rPr>
     </w:lvl>
   </w:abstractNum>
   <w:abstractNum w:abstractNumId="4">
@@ -2620,6 +2273,9 @@
       <w:pPr>
         <w:ind w:left="720" w:hanging="360"/>
       </w:pPr>
+      <w:rPr>
+        <w:rFonts w:cs="Times New Roman"/>
+      </w:rPr>
     </w:lvl>
     <w:lvl w:ilvl="1" w:tplc="04090019" w:tentative="1">
       <w:start w:val="1"/>
@@ -2629,6 +2285,9 @@
       <w:pPr>
         <w:ind w:left="1440" w:hanging="360"/>
       </w:pPr>
+      <w:rPr>
+        <w:rFonts w:cs="Times New Roman"/>
+      </w:rPr>
     </w:lvl>
     <w:lvl w:ilvl="2" w:tplc="0409001B" w:tentative="1">
       <w:start w:val="1"/>
@@ -2638,6 +2297,9 @@
       <w:pPr>
         <w:ind w:left="2160" w:hanging="180"/>
       </w:pPr>
+      <w:rPr>
+        <w:rFonts w:cs="Times New Roman"/>
+      </w:rPr>
     </w:lvl>
     <w:lvl w:ilvl="3" w:tplc="0409000F" w:tentative="1">
       <w:start w:val="1"/>
@@ -2647,6 +2309,9 @@
       <w:pPr>
         <w:ind w:left="2880" w:hanging="360"/>
       </w:pPr>
+      <w:rPr>
+        <w:rFonts w:cs="Times New Roman"/>
+      </w:rPr>
     </w:lvl>
     <w:lvl w:ilvl="4" w:tplc="04090019" w:tentative="1">
       <w:start w:val="1"/>
@@ -2656,6 +2321,9 @@
       <w:pPr>
         <w:ind w:left="3600" w:hanging="360"/>
       </w:pPr>
+      <w:rPr>
+        <w:rFonts w:cs="Times New Roman"/>
+      </w:rPr>
     </w:lvl>
     <w:lvl w:ilvl="5" w:tplc="0409001B" w:tentative="1">
       <w:start w:val="1"/>
@@ -2665,6 +2333,9 @@
       <w:pPr>
         <w:ind w:left="4320" w:hanging="180"/>
       </w:pPr>
+      <w:rPr>
+        <w:rFonts w:cs="Times New Roman"/>
+      </w:rPr>
     </w:lvl>
     <w:lvl w:ilvl="6" w:tplc="0409000F" w:tentative="1">
       <w:start w:val="1"/>
@@ -2674,6 +2345,9 @@
       <w:pPr>
         <w:ind w:left="5040" w:hanging="360"/>
       </w:pPr>
+      <w:rPr>
+        <w:rFonts w:cs="Times New Roman"/>
+      </w:rPr>
     </w:lvl>
     <w:lvl w:ilvl="7" w:tplc="04090019" w:tentative="1">
       <w:start w:val="1"/>
@@ -2683,6 +2357,9 @@
       <w:pPr>
         <w:ind w:left="5760" w:hanging="360"/>
       </w:pPr>
+      <w:rPr>
+        <w:rFonts w:cs="Times New Roman"/>
+      </w:rPr>
     </w:lvl>
     <w:lvl w:ilvl="8" w:tplc="0409001B" w:tentative="1">
       <w:start w:val="1"/>
@@ -2692,6 +2369,9 @@
       <w:pPr>
         <w:ind w:left="6480" w:hanging="180"/>
       </w:pPr>
+      <w:rPr>
+        <w:rFonts w:cs="Times New Roman"/>
+      </w:rPr>
     </w:lvl>
   </w:abstractNum>
   <w:num w:numId="1">
@@ -2717,45 +2397,42 @@
   <w:docDefaults>
     <w:rPrDefault>
       <w:rPr>
-        <w:rFonts w:asciiTheme="minorHAnsi" w:eastAsiaTheme="minorEastAsia" w:hAnsiTheme="minorHAnsi" w:cstheme="minorBidi"/>
-        <w:sz w:val="22"/>
+        <w:rFonts w:ascii="Calibri" w:eastAsia="宋体" w:hAnsi="Calibri" w:cs="Times New Roman"/>
+        <w:kern w:val="2"/>
+        <w:sz w:val="21"/>
         <w:szCs w:val="22"/>
         <w:lang w:val="en-US" w:eastAsia="zh-CN" w:bidi="ar-SA"/>
       </w:rPr>
     </w:rPrDefault>
-    <w:pPrDefault>
-      <w:pPr>
-        <w:spacing w:after="200" w:line="276" w:lineRule="auto"/>
-      </w:pPr>
-    </w:pPrDefault>
+    <w:pPrDefault/>
   </w:docDefaults>
   <w:latentStyles w:defLockedState="0" w:defUIPriority="99" w:defSemiHidden="1" w:defUnhideWhenUsed="1" w:defQFormat="0" w:count="267">
-    <w:lsdException w:name="Normal" w:semiHidden="0" w:uiPriority="0" w:unhideWhenUsed="0" w:qFormat="1"/>
-    <w:lsdException w:name="heading 1" w:semiHidden="0" w:uiPriority="9" w:unhideWhenUsed="0" w:qFormat="1"/>
-    <w:lsdException w:name="heading 2" w:uiPriority="9" w:qFormat="1"/>
-    <w:lsdException w:name="heading 3" w:uiPriority="9" w:qFormat="1"/>
-    <w:lsdException w:name="heading 4" w:uiPriority="9" w:qFormat="1"/>
-    <w:lsdException w:name="heading 5" w:uiPriority="9" w:qFormat="1"/>
-    <w:lsdException w:name="heading 6" w:uiPriority="9" w:qFormat="1"/>
-    <w:lsdException w:name="heading 7" w:uiPriority="9" w:qFormat="1"/>
-    <w:lsdException w:name="heading 8" w:uiPriority="9" w:qFormat="1"/>
-    <w:lsdException w:name="heading 9" w:uiPriority="9" w:qFormat="1"/>
-    <w:lsdException w:name="toc 1" w:uiPriority="39"/>
-    <w:lsdException w:name="toc 2" w:uiPriority="39"/>
-    <w:lsdException w:name="toc 3" w:uiPriority="39"/>
-    <w:lsdException w:name="toc 4" w:uiPriority="39"/>
-    <w:lsdException w:name="toc 5" w:uiPriority="39"/>
-    <w:lsdException w:name="toc 6" w:uiPriority="39"/>
-    <w:lsdException w:name="toc 7" w:uiPriority="39"/>
-    <w:lsdException w:name="toc 8" w:uiPriority="39"/>
-    <w:lsdException w:name="toc 9" w:uiPriority="39"/>
-    <w:lsdException w:name="caption" w:uiPriority="35" w:qFormat="1"/>
-    <w:lsdException w:name="Title" w:semiHidden="0" w:uiPriority="10" w:unhideWhenUsed="0" w:qFormat="1"/>
-    <w:lsdException w:name="Default Paragraph Font" w:uiPriority="1"/>
-    <w:lsdException w:name="Subtitle" w:semiHidden="0" w:uiPriority="11" w:unhideWhenUsed="0" w:qFormat="1"/>
-    <w:lsdException w:name="Strong" w:semiHidden="0" w:uiPriority="22" w:unhideWhenUsed="0" w:qFormat="1"/>
-    <w:lsdException w:name="Emphasis" w:semiHidden="0" w:uiPriority="20" w:unhideWhenUsed="0" w:qFormat="1"/>
-    <w:lsdException w:name="Table Grid" w:semiHidden="0" w:uiPriority="59" w:unhideWhenUsed="0"/>
+    <w:lsdException w:name="Normal" w:locked="1" w:semiHidden="0" w:uiPriority="0" w:unhideWhenUsed="0" w:qFormat="1"/>
+    <w:lsdException w:name="heading 1" w:locked="1" w:semiHidden="0" w:uiPriority="0" w:unhideWhenUsed="0" w:qFormat="1"/>
+    <w:lsdException w:name="heading 2" w:locked="1" w:uiPriority="0" w:qFormat="1"/>
+    <w:lsdException w:name="heading 3" w:locked="1" w:uiPriority="0" w:qFormat="1"/>
+    <w:lsdException w:name="heading 4" w:locked="1" w:uiPriority="0" w:qFormat="1"/>
+    <w:lsdException w:name="heading 5" w:locked="1" w:uiPriority="0" w:qFormat="1"/>
+    <w:lsdException w:name="heading 6" w:locked="1" w:uiPriority="0" w:qFormat="1"/>
+    <w:lsdException w:name="heading 7" w:locked="1" w:uiPriority="0" w:qFormat="1"/>
+    <w:lsdException w:name="heading 8" w:locked="1" w:uiPriority="0" w:qFormat="1"/>
+    <w:lsdException w:name="heading 9" w:locked="1" w:uiPriority="0" w:qFormat="1"/>
+    <w:lsdException w:name="toc 1" w:locked="1" w:semiHidden="0" w:uiPriority="0" w:unhideWhenUsed="0"/>
+    <w:lsdException w:name="toc 2" w:locked="1" w:semiHidden="0" w:uiPriority="0" w:unhideWhenUsed="0"/>
+    <w:lsdException w:name="toc 3" w:locked="1" w:semiHidden="0" w:uiPriority="0" w:unhideWhenUsed="0"/>
+    <w:lsdException w:name="toc 4" w:locked="1" w:semiHidden="0" w:uiPriority="0" w:unhideWhenUsed="0"/>
+    <w:lsdException w:name="toc 5" w:locked="1" w:semiHidden="0" w:uiPriority="0" w:unhideWhenUsed="0"/>
+    <w:lsdException w:name="toc 6" w:locked="1" w:semiHidden="0" w:uiPriority="0" w:unhideWhenUsed="0"/>
+    <w:lsdException w:name="toc 7" w:locked="1" w:semiHidden="0" w:uiPriority="0" w:unhideWhenUsed="0"/>
+    <w:lsdException w:name="toc 8" w:locked="1" w:semiHidden="0" w:uiPriority="0" w:unhideWhenUsed="0"/>
+    <w:lsdException w:name="toc 9" w:locked="1" w:semiHidden="0" w:uiPriority="0" w:unhideWhenUsed="0"/>
+    <w:lsdException w:name="caption" w:locked="1" w:uiPriority="0" w:qFormat="1"/>
+    <w:lsdException w:name="Title" w:locked="1" w:semiHidden="0" w:uiPriority="0" w:unhideWhenUsed="0" w:qFormat="1"/>
+    <w:lsdException w:name="Default Paragraph Font" w:locked="1" w:semiHidden="0" w:uiPriority="0" w:unhideWhenUsed="0"/>
+    <w:lsdException w:name="Subtitle" w:locked="1" w:semiHidden="0" w:uiPriority="0" w:unhideWhenUsed="0" w:qFormat="1"/>
+    <w:lsdException w:name="Strong" w:locked="1" w:semiHidden="0" w:uiPriority="0" w:unhideWhenUsed="0" w:qFormat="1"/>
+    <w:lsdException w:name="Emphasis" w:locked="1" w:semiHidden="0" w:uiPriority="0" w:unhideWhenUsed="0" w:qFormat="1"/>
+    <w:lsdException w:name="Table Grid" w:locked="1" w:semiHidden="0" w:uiPriority="0" w:unhideWhenUsed="0"/>
     <w:lsdException w:name="Placeholder Text" w:unhideWhenUsed="0"/>
     <w:lsdException w:name="No Spacing" w:semiHidden="0" w:uiPriority="1" w:unhideWhenUsed="0" w:qFormat="1"/>
     <w:lsdException w:name="Light Shading" w:semiHidden="0" w:uiPriority="60" w:unhideWhenUsed="0"/>
@@ -2872,12 +2549,18 @@
     <w:name w:val="Normal"/>
     <w:qFormat/>
     <w:rsid w:val="00CC505D"/>
+    <w:pPr>
+      <w:spacing w:after="200" w:line="276" w:lineRule="auto"/>
+    </w:pPr>
+    <w:rPr>
+      <w:kern w:val="0"/>
+      <w:sz w:val="22"/>
+    </w:rPr>
   </w:style>
   <w:style w:type="character" w:default="1" w:styleId="DefaultParagraphFont">
     <w:name w:val="Default Paragraph Font"/>
-    <w:uiPriority w:val="1"/>
+    <w:uiPriority w:val="99"/>
     <w:semiHidden/>
-    <w:unhideWhenUsed/>
   </w:style>
   <w:style w:type="table" w:default="1" w:styleId="TableNormal">
     <w:name w:val="Normal Table"/>
@@ -2904,7 +2587,7 @@
   <w:style w:type="paragraph" w:styleId="ListParagraph">
     <w:name w:val="List Paragraph"/>
     <w:basedOn w:val="Normal"/>
-    <w:uiPriority w:val="34"/>
+    <w:uiPriority w:val="99"/>
     <w:qFormat/>
     <w:rsid w:val="00390430"/>
     <w:pPr>
@@ -2915,11 +2598,13 @@
   <w:style w:type="table" w:styleId="TableGrid">
     <w:name w:val="Table Grid"/>
     <w:basedOn w:val="TableNormal"/>
-    <w:uiPriority w:val="59"/>
+    <w:uiPriority w:val="99"/>
     <w:rsid w:val="0013059C"/>
-    <w:pPr>
-      <w:spacing w:after="0" w:line="240" w:lineRule="auto"/>
-    </w:pPr>
+    <w:rPr>
+      <w:kern w:val="0"/>
+      <w:sz w:val="20"/>
+      <w:szCs w:val="20"/>
+    </w:rPr>
     <w:tblPr>
       <w:tblInd w:w="0" w:type="dxa"/>
       <w:tblBorders>
@@ -2944,7 +2629,6 @@
     <w:link w:val="HeaderChar"/>
     <w:uiPriority w:val="99"/>
     <w:semiHidden/>
-    <w:unhideWhenUsed/>
     <w:rsid w:val="00813645"/>
     <w:pPr>
       <w:tabs>
@@ -2960,7 +2644,11 @@
     <w:link w:val="Header"/>
     <w:uiPriority w:val="99"/>
     <w:semiHidden/>
+    <w:locked/>
     <w:rsid w:val="00813645"/>
+    <w:rPr>
+      <w:rFonts w:cs="Times New Roman"/>
+    </w:rPr>
   </w:style>
   <w:style w:type="paragraph" w:styleId="Footer">
     <w:name w:val="footer"/>
@@ -2968,7 +2656,6 @@
     <w:link w:val="FooterChar"/>
     <w:uiPriority w:val="99"/>
     <w:semiHidden/>
-    <w:unhideWhenUsed/>
     <w:rsid w:val="00813645"/>
     <w:pPr>
       <w:tabs>
@@ -2984,7 +2671,11 @@
     <w:link w:val="Footer"/>
     <w:uiPriority w:val="99"/>
     <w:semiHidden/>
+    <w:locked/>
     <w:rsid w:val="00813645"/>
+    <w:rPr>
+      <w:rFonts w:cs="Times New Roman"/>
+    </w:rPr>
   </w:style>
 </w:styles>
 </file>
@@ -3270,16 +2961,4 @@
   <a:objectDefaults/>
   <a:extraClrSchemeLst/>
 </a:theme>
-</file>
-
-<file path=customXml/item1.xml><?xml version="1.0" encoding="utf-8"?>
-<b:Sources xmlns:b="http://schemas.openxmlformats.org/officeDocument/2006/bibliography" xmlns="http://schemas.openxmlformats.org/officeDocument/2006/bibliography" SelectedStyle="\APA.XSL" StyleName="APA"/>
-</file>
-
-<file path=customXml/itemProps1.xml><?xml version="1.0" encoding="utf-8"?>
-<ds:datastoreItem xmlns:ds="http://schemas.openxmlformats.org/officeDocument/2006/customXml" ds:itemID="{52CA9275-E3AC-4F68-9148-13832BF78A09}">
-  <ds:schemaRefs>
-    <ds:schemaRef ds:uri="http://schemas.openxmlformats.org/officeDocument/2006/bibliography"/>
-  </ds:schemaRefs>
-</ds:datastoreItem>
 </file>
</xml_diff>

<commit_message>
Add load result menu item.
</commit_message>
<xml_diff>
--- a/doc/IssiueList.docx
+++ b/doc/IssiueList.docx
@@ -837,19 +837,27 @@
           <w:ilvl w:val="1"/>
           <w:numId w:val="3"/>
         </w:numPr>
-      </w:pPr>
-      <w:r>
-        <w:rPr>
-          <w:rFonts w:hint="eastAsia"/>
+        <w:rPr>
+          <w:strike/>
+        </w:rPr>
+      </w:pPr>
+      <w:r>
+        <w:rPr>
+          <w:rFonts w:hint="eastAsia"/>
+          <w:strike/>
         </w:rPr>
         <w:t>解析</w:t>
       </w:r>
       <w:r>
+        <w:rPr>
+          <w:strike/>
+        </w:rPr>
         <w:t>noise output</w:t>
       </w:r>
       <w:r>
         <w:rPr>
           <w:rFonts w:hint="eastAsia"/>
+          <w:strike/>
         </w:rPr>
         <w:t>。</w:t>
       </w:r>
@@ -925,28 +933,40 @@
           <w:ilvl w:val="0"/>
           <w:numId w:val="5"/>
         </w:numPr>
-      </w:pPr>
-      <w:r>
-        <w:rPr>
-          <w:rFonts w:hint="eastAsia"/>
+        <w:rPr>
+          <w:strike/>
+        </w:rPr>
+      </w:pPr>
+      <w:r>
+        <w:rPr>
+          <w:rFonts w:hint="eastAsia"/>
+          <w:strike/>
         </w:rPr>
         <w:t>按照</w:t>
       </w:r>
       <w:r>
+        <w:rPr>
+          <w:strike/>
+        </w:rPr>
         <w:t>Node</w:t>
       </w:r>
       <w:r>
         <w:rPr>
           <w:rFonts w:hint="eastAsia"/>
+          <w:strike/>
         </w:rPr>
         <w:t>几何空间以给定顺序存入</w:t>
       </w:r>
       <w:r>
+        <w:rPr>
+          <w:strike/>
+        </w:rPr>
         <w:t>afu</w:t>
       </w:r>
       <w:r>
         <w:rPr>
           <w:rFonts w:hint="eastAsia"/>
+          <w:strike/>
         </w:rPr>
         <w:t>。</w:t>
       </w:r>
@@ -1277,37 +1297,53 @@
           <w:ilvl w:val="1"/>
           <w:numId w:val="3"/>
         </w:numPr>
-      </w:pPr>
-      <w:r>
-        <w:rPr>
-          <w:rFonts w:hint="eastAsia"/>
+        <w:rPr>
+          <w:strike/>
+        </w:rPr>
+      </w:pPr>
+      <w:r>
+        <w:rPr>
+          <w:rFonts w:hint="eastAsia"/>
+          <w:strike/>
         </w:rPr>
         <w:t>对</w:t>
       </w:r>
       <w:r>
+        <w:rPr>
+          <w:strike/>
+        </w:rPr>
         <w:t>&lt;prjName&gt;_noise_time-velocity.afu</w:t>
       </w:r>
       <w:r>
         <w:rPr>
           <w:rFonts w:hint="eastAsia"/>
+          <w:strike/>
         </w:rPr>
         <w:t>进行</w:t>
       </w:r>
       <w:r>
+        <w:rPr>
+          <w:strike/>
+        </w:rPr>
         <w:t>FFT</w:t>
       </w:r>
       <w:r>
         <w:rPr>
           <w:rFonts w:hint="eastAsia"/>
+          <w:strike/>
         </w:rPr>
         <w:t>变换，生成</w:t>
       </w:r>
       <w:r>
+        <w:rPr>
+          <w:strike/>
+        </w:rPr>
         <w:t>node*.dat</w:t>
       </w:r>
       <w:r>
         <w:rPr>
           <w:rFonts w:hint="eastAsia"/>
+          <w:strike/>
         </w:rPr>
         <w:t>。文件格式：</w:t>
       </w:r>
@@ -1318,12 +1354,14 @@
         <w:ind w:left="1080"/>
         <w:rPr>
           <w:i/>
-          <w:sz w:val="18"/>
-        </w:rPr>
-      </w:pPr>
-      <w:r>
-        <w:rPr>
-          <w:i/>
+          <w:strike/>
+          <w:sz w:val="18"/>
+        </w:rPr>
+      </w:pPr>
+      <w:r>
+        <w:rPr>
+          <w:i/>
+          <w:strike/>
           <w:sz w:val="18"/>
         </w:rPr>
         <w:t>Total Point Count: 2021</w:t>
@@ -1335,6 +1373,7 @@
         <w:ind w:left="1080"/>
         <w:rPr>
           <w:i/>
+          <w:strike/>
           <w:sz w:val="18"/>
         </w:rPr>
       </w:pPr>
@@ -1345,12 +1384,14 @@
         <w:ind w:left="1080"/>
         <w:rPr>
           <w:i/>
-          <w:sz w:val="18"/>
-        </w:rPr>
-      </w:pPr>
-      <w:r>
-        <w:rPr>
-          <w:i/>
+          <w:strike/>
+          <w:sz w:val="18"/>
+        </w:rPr>
+      </w:pPr>
+      <w:r>
+        <w:rPr>
+          <w:i/>
+          <w:strike/>
           <w:sz w:val="18"/>
         </w:rPr>
         <w:t xml:space="preserve">           X Value          Real             Imaginary</w:t>
@@ -1362,6 +1403,7 @@
         <w:ind w:left="1080"/>
         <w:rPr>
           <w:i/>
+          <w:strike/>
           <w:sz w:val="18"/>
         </w:rPr>
       </w:pPr>
@@ -1372,12 +1414,14 @@
         <w:ind w:left="1080"/>
         <w:rPr>
           <w:i/>
-          <w:sz w:val="18"/>
-        </w:rPr>
-      </w:pPr>
-      <w:r>
-        <w:rPr>
-          <w:i/>
+          <w:strike/>
+          <w:sz w:val="18"/>
+        </w:rPr>
+      </w:pPr>
+      <w:r>
+        <w:rPr>
+          <w:i/>
+          <w:strike/>
           <w:sz w:val="18"/>
         </w:rPr>
         <w:t xml:space="preserve">     1.    0.000000E+000    -2.835952E-004    0.000000E+000</w:t>
@@ -1389,12 +1433,14 @@
         <w:ind w:left="1080"/>
         <w:rPr>
           <w:i/>
-          <w:sz w:val="18"/>
-        </w:rPr>
-      </w:pPr>
-      <w:r>
-        <w:rPr>
-          <w:i/>
+          <w:strike/>
+          <w:sz w:val="18"/>
+        </w:rPr>
+      </w:pPr>
+      <w:r>
+        <w:rPr>
+          <w:i/>
+          <w:strike/>
           <w:sz w:val="18"/>
         </w:rPr>
         <w:t xml:space="preserve">     2.    4.949270E-001    6.034958E-003    5.952143E-004</w:t>
@@ -1406,12 +1452,14 @@
         <w:ind w:left="1080"/>
         <w:rPr>
           <w:i/>
-          <w:sz w:val="18"/>
-        </w:rPr>
-      </w:pPr>
-      <w:r>
-        <w:rPr>
-          <w:i/>
+          <w:strike/>
+          <w:sz w:val="18"/>
+        </w:rPr>
+      </w:pPr>
+      <w:r>
+        <w:rPr>
+          <w:i/>
+          <w:strike/>
           <w:sz w:val="18"/>
         </w:rPr>
         <w:t xml:space="preserve">     3.    9.898539E-001    6.402297E-004    7.574751E-003</w:t>
@@ -1423,12 +1471,14 @@
         <w:ind w:left="1080"/>
         <w:rPr>
           <w:i/>
-          <w:sz w:val="18"/>
-        </w:rPr>
-      </w:pPr>
-      <w:r>
-        <w:rPr>
-          <w:i/>
+          <w:strike/>
+          <w:sz w:val="18"/>
+        </w:rPr>
+      </w:pPr>
+      <w:r>
+        <w:rPr>
+          <w:i/>
+          <w:strike/>
           <w:sz w:val="18"/>
         </w:rPr>
         <w:t xml:space="preserve">     4.    1.484781E+000    2.258011E-002    1.394601E-004</w:t>
@@ -1438,10 +1488,14 @@
       <w:pPr>
         <w:pStyle w:val="ListParagraph"/>
         <w:ind w:left="1080"/>
-      </w:pPr>
-      <w:r>
-        <w:rPr>
-          <w:i/>
+        <w:rPr>
+          <w:strike/>
+        </w:rPr>
+      </w:pPr>
+      <w:r>
+        <w:rPr>
+          <w:i/>
+          <w:strike/>
           <w:sz w:val="18"/>
         </w:rPr>
         <w:t xml:space="preserve">     5.    1.979708E+000    5.840640E-004    -2.278144E-002</w:t>
@@ -1454,25 +1508,27 @@
           <w:ilvl w:val="1"/>
           <w:numId w:val="3"/>
         </w:numPr>
-      </w:pPr>
-      <w:r>
-        <w:rPr>
-          <w:rFonts w:hint="eastAsia"/>
+        <w:rPr>
+          <w:strike/>
+        </w:rPr>
+      </w:pPr>
+      <w:r>
+        <w:rPr>
+          <w:rFonts w:hint="eastAsia"/>
+          <w:strike/>
         </w:rPr>
         <w:t>坐标输入。文件名</w:t>
       </w:r>
       <w:r>
-        <w:t>output</w:t>
-      </w:r>
-      <w:r>
-        <w:t>_p</w:t>
-      </w:r>
-      <w:r>
-        <w:t>oint.dat</w:t>
-      </w:r>
-      <w:r>
-        <w:rPr>
-          <w:rFonts w:hint="eastAsia"/>
+        <w:rPr>
+          <w:strike/>
+        </w:rPr>
+        <w:t>output_point.dat</w:t>
+      </w:r>
+      <w:r>
+        <w:rPr>
+          <w:rFonts w:hint="eastAsia"/>
+          <w:strike/>
         </w:rPr>
         <w:t>，格式：</w:t>
       </w:r>
@@ -1483,12 +1539,14 @@
         <w:ind w:left="1440"/>
         <w:rPr>
           <w:i/>
-          <w:sz w:val="18"/>
-        </w:rPr>
-      </w:pPr>
-      <w:r>
-        <w:rPr>
-          <w:i/>
+          <w:strike/>
+          <w:sz w:val="18"/>
+        </w:rPr>
+      </w:pPr>
+      <w:r>
+        <w:rPr>
+          <w:i/>
+          <w:strike/>
           <w:sz w:val="18"/>
         </w:rPr>
         <w:t>$ Relative Coordinate</w:t>
@@ -1500,12 +1558,14 @@
         <w:ind w:left="1440"/>
         <w:rPr>
           <w:i/>
-          <w:sz w:val="18"/>
-        </w:rPr>
-      </w:pPr>
-      <w:r>
-        <w:rPr>
-          <w:i/>
+          <w:strike/>
+          <w:sz w:val="18"/>
+        </w:rPr>
+      </w:pPr>
+      <w:r>
+        <w:rPr>
+          <w:i/>
+          <w:strike/>
           <w:sz w:val="18"/>
         </w:rPr>
         <w:t>$ Index   X    Y    Z</w:t>
@@ -1517,12 +1577,14 @@
         <w:ind w:left="1440"/>
         <w:rPr>
           <w:i/>
-          <w:sz w:val="18"/>
-        </w:rPr>
-      </w:pPr>
-      <w:r>
-        <w:rPr>
-          <w:i/>
+          <w:strike/>
+          <w:sz w:val="18"/>
+        </w:rPr>
+      </w:pPr>
+      <w:r>
+        <w:rPr>
+          <w:i/>
+          <w:strike/>
           <w:sz w:val="18"/>
         </w:rPr>
         <w:t>1       1.0   1.0  1.0</w:t>
@@ -1534,12 +1596,14 @@
         <w:ind w:left="1440"/>
         <w:rPr>
           <w:i/>
-          <w:sz w:val="18"/>
-        </w:rPr>
-      </w:pPr>
-      <w:r>
-        <w:rPr>
-          <w:i/>
+          <w:strike/>
+          <w:sz w:val="18"/>
+        </w:rPr>
+      </w:pPr>
+      <w:r>
+        <w:rPr>
+          <w:i/>
+          <w:strike/>
           <w:sz w:val="18"/>
         </w:rPr>
         <w:t>2       2.1   2.2  1.0</w:t>
@@ -1552,13 +1616,20 @@
           <w:ilvl w:val="0"/>
           <w:numId w:val="3"/>
         </w:numPr>
-      </w:pPr>
-      <w:r>
+        <w:rPr>
+          <w:strike/>
+        </w:rPr>
+      </w:pPr>
+      <w:r>
+        <w:rPr>
+          <w:strike/>
+        </w:rPr>
         <w:t>noise.exe</w:t>
       </w:r>
       <w:r>
         <w:rPr>
           <w:rFonts w:hint="eastAsia"/>
+          <w:strike/>
         </w:rPr>
         <w:t>计算完后检查计算是否成功？</w:t>
       </w:r>
@@ -1570,52 +1641,66 @@
           <w:ilvl w:val="0"/>
           <w:numId w:val="3"/>
         </w:numPr>
-      </w:pPr>
-      <w:r>
-        <w:rPr>
-          <w:rFonts w:hint="eastAsia"/>
+        <w:rPr>
+          <w:strike/>
+        </w:rPr>
+      </w:pPr>
+      <w:r>
+        <w:rPr>
+          <w:rFonts w:hint="eastAsia"/>
+          <w:strike/>
         </w:rPr>
         <w:t>提取</w:t>
       </w:r>
       <w:r>
+        <w:rPr>
+          <w:strike/>
+        </w:rPr>
         <w:t>noise.exe</w:t>
       </w:r>
       <w:r>
         <w:rPr>
           <w:rFonts w:hint="eastAsia"/>
+          <w:strike/>
         </w:rPr>
         <w:t>的</w:t>
       </w:r>
       <w:r>
+        <w:rPr>
+          <w:strike/>
+        </w:rPr>
         <w:t>output</w:t>
       </w:r>
       <w:r>
         <w:rPr>
           <w:rFonts w:hint="eastAsia"/>
+          <w:strike/>
         </w:rPr>
         <w:t>，生成</w:t>
       </w:r>
       <w:r>
+        <w:rPr>
+          <w:strike/>
+        </w:rPr>
         <w:t>&lt;prjName&gt;_noise.afu</w:t>
       </w:r>
       <w:r>
         <w:rPr>
           <w:rFonts w:hint="eastAsia"/>
+          <w:strike/>
         </w:rPr>
         <w:t>。文件名</w:t>
       </w:r>
       <w:r>
-        <w:t>Rail_Noise_Time</w:t>
-      </w:r>
-      <w:r>
-        <w:t>**</w:t>
-      </w:r>
-      <w:r>
-        <w:t>.out</w:t>
-      </w:r>
-      <w:r>
-        <w:rPr>
-          <w:rFonts w:hint="eastAsia"/>
+        <w:rPr>
+          <w:strike/>
+        </w:rPr>
+        <w:t>Rail_Noise_Time**.out</w:t>
+      </w:r>
+      <w:r>
+        <w:rPr>
+          <w:rFonts w:hint="eastAsia"/>
+          <w:strike/>
         </w:rPr>
         <w:t>。文件格式：</w:t>
       </w:r>
@@ -1626,12 +1711,14 @@
         <w:ind w:left="1440"/>
         <w:rPr>
           <w:i/>
-          <w:sz w:val="18"/>
-        </w:rPr>
-      </w:pPr>
-      <w:r>
-        <w:rPr>
-          <w:i/>
+          <w:strike/>
+          <w:sz w:val="18"/>
+        </w:rPr>
+      </w:pPr>
+      <w:r>
+        <w:rPr>
+          <w:i/>
+          <w:strike/>
           <w:sz w:val="18"/>
         </w:rPr>
         <w:t xml:space="preserve">HEIGHT =    3.00000000000000     </w:t>
@@ -1643,12 +1730,14 @@
         <w:ind w:left="1440"/>
         <w:rPr>
           <w:i/>
-          <w:sz w:val="18"/>
-        </w:rPr>
-      </w:pPr>
-      <w:r>
-        <w:rPr>
-          <w:i/>
+          <w:strike/>
+          <w:sz w:val="18"/>
+        </w:rPr>
+      </w:pPr>
+      <w:r>
+        <w:rPr>
+          <w:i/>
+          <w:strike/>
           <w:sz w:val="18"/>
         </w:rPr>
         <w:t xml:space="preserve"> Time        Sound Pressure(decibal)</w:t>
@@ -1660,12 +1749,14 @@
         <w:ind w:left="1440"/>
         <w:rPr>
           <w:i/>
-          <w:sz w:val="18"/>
-        </w:rPr>
-      </w:pPr>
-      <w:r>
-        <w:rPr>
-          <w:i/>
+          <w:strike/>
+          <w:sz w:val="18"/>
+        </w:rPr>
+      </w:pPr>
+      <w:r>
+        <w:rPr>
+          <w:i/>
+          <w:strike/>
           <w:sz w:val="18"/>
         </w:rPr>
         <w:t xml:space="preserve">    0.00202050   78.13139343</w:t>
@@ -1677,12 +1768,14 @@
         <w:ind w:left="1440"/>
         <w:rPr>
           <w:i/>
-          <w:sz w:val="18"/>
-        </w:rPr>
-      </w:pPr>
-      <w:r>
-        <w:rPr>
-          <w:i/>
+          <w:strike/>
+          <w:sz w:val="18"/>
+        </w:rPr>
+      </w:pPr>
+      <w:r>
+        <w:rPr>
+          <w:i/>
+          <w:strike/>
           <w:sz w:val="18"/>
         </w:rPr>
         <w:t xml:space="preserve">    0.00404100   81.24166870</w:t>
@@ -1694,12 +1787,14 @@
         <w:ind w:left="1440"/>
         <w:rPr>
           <w:i/>
-          <w:sz w:val="18"/>
-        </w:rPr>
-      </w:pPr>
-      <w:r>
-        <w:rPr>
-          <w:i/>
+          <w:strike/>
+          <w:sz w:val="18"/>
+        </w:rPr>
+      </w:pPr>
+      <w:r>
+        <w:rPr>
+          <w:i/>
+          <w:strike/>
           <w:sz w:val="18"/>
         </w:rPr>
         <w:t xml:space="preserve">    0.00606150   78.35054779</w:t>
@@ -1711,12 +1806,14 @@
         <w:ind w:left="1440" w:firstLine="150"/>
         <w:rPr>
           <w:i/>
-          <w:sz w:val="18"/>
-        </w:rPr>
-      </w:pPr>
-      <w:r>
-        <w:rPr>
-          <w:i/>
+          <w:strike/>
+          <w:sz w:val="18"/>
+        </w:rPr>
+      </w:pPr>
+      <w:r>
+        <w:rPr>
+          <w:i/>
+          <w:strike/>
           <w:sz w:val="18"/>
         </w:rPr>
         <w:t>0.00808200   82.25679016</w:t>

</xml_diff>